<commit_message>
Added Screen Flow to Document
</commit_message>
<xml_diff>
--- a/Assignment Documentation.docx
+++ b/Assignment Documentation.docx
@@ -1537,6 +1537,8 @@
           <w:lang w:val="en-IE"/>
         </w:rPr>
       </w:pPr>
+      <w:bookmarkStart w:id="3" w:name="_GoBack"/>
+      <w:bookmarkEnd w:id="3"/>
     </w:p>
     <w:p>
       <w:pPr>
@@ -1545,14 +1547,14 @@
           <w:lang w:val="en-IE"/>
         </w:rPr>
       </w:pPr>
-      <w:bookmarkStart w:id="3" w:name="_Toc466035960"/>
+      <w:bookmarkStart w:id="4" w:name="_Toc466035960"/>
       <w:r>
         <w:rPr>
           <w:lang w:val="en-IE"/>
         </w:rPr>
         <w:t>User</w:t>
       </w:r>
-      <w:bookmarkEnd w:id="3"/>
+      <w:bookmarkEnd w:id="4"/>
     </w:p>
     <w:p>
       <w:pPr>
@@ -1588,14 +1590,14 @@
           <w:lang w:val="en-IE"/>
         </w:rPr>
       </w:pPr>
-      <w:bookmarkStart w:id="4" w:name="_Toc466035961"/>
+      <w:bookmarkStart w:id="5" w:name="_Toc466035961"/>
       <w:r>
         <w:rPr>
           <w:lang w:val="en-IE"/>
         </w:rPr>
         <w:t>Mapping System</w:t>
       </w:r>
-      <w:bookmarkEnd w:id="4"/>
+      <w:bookmarkEnd w:id="5"/>
     </w:p>
     <w:p>
       <w:pPr>
@@ -1625,14 +1627,14 @@
           <w:lang w:val="en-IE"/>
         </w:rPr>
       </w:pPr>
-      <w:bookmarkStart w:id="5" w:name="_Toc466035962"/>
+      <w:bookmarkStart w:id="6" w:name="_Toc466035962"/>
       <w:r>
         <w:rPr>
           <w:lang w:val="en-IE"/>
         </w:rPr>
         <w:t>How To Page</w:t>
       </w:r>
-      <w:bookmarkEnd w:id="5"/>
+      <w:bookmarkEnd w:id="6"/>
     </w:p>
     <w:p>
       <w:pPr>
@@ -1756,14 +1758,14 @@
           <w:lang w:val="en-IE"/>
         </w:rPr>
       </w:pPr>
-      <w:bookmarkStart w:id="6" w:name="_Toc466035963"/>
+      <w:bookmarkStart w:id="7" w:name="_Toc466035963"/>
       <w:r>
         <w:rPr>
           <w:lang w:val="en-IE"/>
         </w:rPr>
         <w:t>Use Case Diagram</w:t>
       </w:r>
-      <w:bookmarkEnd w:id="6"/>
+      <w:bookmarkEnd w:id="7"/>
     </w:p>
     <w:p>
       <w:pPr>
@@ -1832,8 +1834,6 @@
           </wp:inline>
         </w:drawing>
       </w:r>
-      <w:bookmarkStart w:id="7" w:name="_GoBack"/>
-      <w:bookmarkEnd w:id="7"/>
     </w:p>
     <w:p>
       <w:pPr>
@@ -1849,14 +1849,6 @@
           <w:lang w:val="en-IE"/>
         </w:rPr>
       </w:pPr>
-    </w:p>
-    <w:p>
-      <w:pPr>
-        <w:pStyle w:val="Heading1"/>
-        <w:rPr>
-          <w:lang w:val="en-IE"/>
-        </w:rPr>
-      </w:pPr>
       <w:bookmarkStart w:id="8" w:name="_Toc466035964"/>
       <w:r>
         <w:rPr>
@@ -1865,6 +1857,88 @@
         <w:t>Screen Flow</w:t>
       </w:r>
       <w:bookmarkEnd w:id="8"/>
+    </w:p>
+    <w:p>
+      <w:pPr>
+        <w:rPr>
+          <w:lang w:val="en-IE"/>
+        </w:rPr>
+      </w:pPr>
+    </w:p>
+    <w:p>
+      <w:pPr>
+        <w:rPr>
+          <w:lang w:val="en-IE"/>
+        </w:rPr>
+      </w:pPr>
+      <w:r>
+        <w:rPr>
+          <w:noProof/>
+          <w:lang w:eastAsia="en-GB"/>
+        </w:rPr>
+        <w:drawing>
+          <wp:inline distT="0" distB="0" distL="0" distR="0" wp14:anchorId="6019E04A" wp14:editId="3343CF3B">
+            <wp:extent cx="7732843" cy="6172102"/>
+            <wp:effectExtent l="0" t="0" r="7620" b="7620"/>
+            <wp:docPr id="3" name="Picture 3"/>
+            <wp:cNvGraphicFramePr>
+              <a:graphicFrameLocks xmlns:a="http://schemas.openxmlformats.org/drawingml/2006/main" noChangeAspect="1"/>
+            </wp:cNvGraphicFramePr>
+            <a:graphic xmlns:a="http://schemas.openxmlformats.org/drawingml/2006/main">
+              <a:graphicData uri="http://schemas.openxmlformats.org/drawingml/2006/picture">
+                <pic:pic xmlns:pic="http://schemas.openxmlformats.org/drawingml/2006/picture">
+                  <pic:nvPicPr>
+                    <pic:cNvPr id="3" name="Coffee Beans (1).png"/>
+                    <pic:cNvPicPr/>
+                  </pic:nvPicPr>
+                  <pic:blipFill>
+                    <a:blip r:embed="rId10">
+                      <a:extLst>
+                        <a:ext uri="{28A0092B-C50C-407E-A947-70E740481C1C}">
+                          <a14:useLocalDpi xmlns:a14="http://schemas.microsoft.com/office/drawing/2010/main" val="0"/>
+                        </a:ext>
+                      </a:extLst>
+                    </a:blip>
+                    <a:stretch>
+                      <a:fillRect/>
+                    </a:stretch>
+                  </pic:blipFill>
+                  <pic:spPr>
+                    <a:xfrm rot="5400000">
+                      <a:off x="0" y="0"/>
+                      <a:ext cx="7766618" cy="6199060"/>
+                    </a:xfrm>
+                    <a:prstGeom prst="rect">
+                      <a:avLst/>
+                    </a:prstGeom>
+                  </pic:spPr>
+                </pic:pic>
+              </a:graphicData>
+            </a:graphic>
+          </wp:inline>
+        </w:drawing>
+      </w:r>
+    </w:p>
+    <w:p>
+      <w:pPr>
+        <w:rPr>
+          <w:lang w:val="en-IE"/>
+        </w:rPr>
+      </w:pPr>
+    </w:p>
+    <w:p>
+      <w:pPr>
+        <w:rPr>
+          <w:lang w:val="en-IE"/>
+        </w:rPr>
+      </w:pPr>
+    </w:p>
+    <w:p>
+      <w:pPr>
+        <w:rPr>
+          <w:lang w:val="en-IE"/>
+        </w:rPr>
+      </w:pPr>
     </w:p>
     <w:p>
       <w:pPr>
@@ -1971,8 +2045,8 @@
       </w:pPr>
     </w:p>
     <w:sectPr>
-      <w:footerReference w:type="even" r:id="rId10"/>
-      <w:footerReference w:type="default" r:id="rId11"/>
+      <w:footerReference w:type="even" r:id="rId11"/>
+      <w:footerReference w:type="default" r:id="rId12"/>
       <w:pgSz w:w="11900" w:h="16840"/>
       <w:pgMar w:top="1440" w:right="1440" w:bottom="1440" w:left="1440" w:header="708" w:footer="708" w:gutter="0"/>
       <w:pgNumType w:start="1"/>
@@ -3251,7 +3325,7 @@
 </file>
 
 <file path=customXml/itemProps1.xml><?xml version="1.0" encoding="utf-8"?>
-<ds:datastoreItem xmlns:ds="http://schemas.openxmlformats.org/officeDocument/2006/customXml" ds:itemID="{ED25CD72-DFFA-8B4F-8CAA-14679DC8525C}">
+<ds:datastoreItem xmlns:ds="http://schemas.openxmlformats.org/officeDocument/2006/customXml" ds:itemID="{146E5BED-D9C8-4C43-92E5-CC1BAB6D54D4}">
   <ds:schemaRefs>
     <ds:schemaRef ds:uri="http://schemas.openxmlformats.org/officeDocument/2006/bibliography"/>
   </ds:schemaRefs>

</xml_diff>